<commit_message>
finished file for spok acc matrices analysis
</commit_message>
<xml_diff>
--- a/results_analysis/spok_00_results_show.docx
+++ b/results_analysis/spok_00_results_show.docx
@@ -10,6 +10,7 @@
           <w:bCs/>
           <w:sz w:val="28"/>
           <w:szCs w:val="28"/>
+          <w:lang w:val="en-US"/>
         </w:rPr>
       </w:pPr>
       <w:r>
@@ -18,49 +19,63 @@
           <w:bCs/>
           <w:sz w:val="28"/>
           <w:szCs w:val="28"/>
+          <w:lang w:val="en-US"/>
         </w:rPr>
         <w:t>GERAL</w:t>
       </w:r>
     </w:p>
-    <w:p/>
-    <w:p>
-      <w:r>
+    <w:p>
+      <w:pPr>
+        <w:rPr>
+          <w:lang w:val="en-US"/>
+        </w:rPr>
+      </w:pPr>
+    </w:p>
+    <w:p>
+      <w:pPr>
+        <w:rPr>
+          <w:lang w:val="en-US"/>
+        </w:rPr>
+      </w:pPr>
+      <w:r>
+        <w:rPr>
+          <w:lang w:val="en-US"/>
+        </w:rPr>
         <w:t xml:space="preserve">- NORM: </w:t>
       </w:r>
       <w:r>
-        <w:tab/>
-        <w:t>0</w:t>
-      </w:r>
-      <w:r>
-        <w:t>0</w:t>
-      </w:r>
-    </w:p>
-    <w:p>
-      <w:r>
+        <w:rPr>
+          <w:lang w:val="en-US"/>
+        </w:rPr>
+        <w:tab/>
+        <w:t>00</w:t>
+      </w:r>
+    </w:p>
+    <w:p>
+      <w:pPr>
+        <w:rPr>
+          <w:lang w:val="en-US"/>
+        </w:rPr>
+      </w:pPr>
+      <w:r>
+        <w:rPr>
+          <w:lang w:val="en-US"/>
+        </w:rPr>
         <w:t>- HOLD:</w:t>
       </w:r>
       <w:r>
-        <w:tab/>
-      </w:r>
-      <w:r>
-        <w:tab/>
-      </w:r>
-      <w:r>
-        <w:t>Test-</w:t>
-      </w:r>
-      <w:proofErr w:type="spellStart"/>
-      <w:r>
-        <w:t>than</w:t>
-      </w:r>
-      <w:proofErr w:type="spellEnd"/>
-      <w:r>
-        <w:t>-</w:t>
-      </w:r>
-      <w:proofErr w:type="spellStart"/>
-      <w:r>
-        <w:t>train</w:t>
-      </w:r>
-      <w:proofErr w:type="spellEnd"/>
+        <w:rPr>
+          <w:lang w:val="en-US"/>
+        </w:rPr>
+        <w:tab/>
+      </w:r>
+      <w:r>
+        <w:rPr>
+          <w:lang w:val="en-US"/>
+        </w:rPr>
+        <w:tab/>
+        <w:t>Test-than-train</w:t>
+      </w:r>
     </w:p>
     <w:p>
       <w:r>
@@ -101,13 +116,27 @@
       </w:r>
     </w:p>
     <w:p>
-      <w:r>
+      <w:pPr>
+        <w:rPr>
+          <w:lang w:val="en-US"/>
+        </w:rPr>
+      </w:pPr>
+      <w:r>
+        <w:rPr>
+          <w:lang w:val="en-US"/>
+        </w:rPr>
         <w:t>- NN:</w:t>
       </w:r>
       <w:r>
-        <w:tab/>
-      </w:r>
-      <w:r>
+        <w:rPr>
+          <w:lang w:val="en-US"/>
+        </w:rPr>
+        <w:tab/>
+      </w:r>
+      <w:r>
+        <w:rPr>
+          <w:lang w:val="en-US"/>
+        </w:rPr>
         <w:tab/>
         <w:t>02 (1NN x KNN)</w:t>
       </w:r>
@@ -286,6 +315,12 @@
         </w:rPr>
         <w:tab/>
       </w:r>
+      <w:r>
+        <w:rPr>
+          <w:lang w:val="en-US"/>
+        </w:rPr>
+        <w:t>8.18 – 95.95</w:t>
+      </w:r>
     </w:p>
     <w:p>
       <w:pPr>
@@ -317,6 +352,26 @@
         </w:rPr>
         <w:tab/>
       </w:r>
+      <w:r>
+        <w:rPr>
+          <w:lang w:val="en-US"/>
+        </w:rPr>
+        <w:t>COH</w:t>
+      </w:r>
+      <w:r>
+        <w:rPr>
+          <w:lang w:val="en-US"/>
+        </w:rPr>
+        <w:tab/>
+        <w:t>KNN</w:t>
+      </w:r>
+      <w:r>
+        <w:rPr>
+          <w:lang w:val="en-US"/>
+        </w:rPr>
+        <w:tab/>
+        <w:t>GAU</w:t>
+      </w:r>
     </w:p>
     <w:p>
       <w:pPr>
@@ -336,6 +391,12 @@
         </w:rPr>
         <w:tab/>
       </w:r>
+      <w:r>
+        <w:rPr>
+          <w:lang w:val="en-US"/>
+        </w:rPr>
+        <w:t>257</w:t>
+      </w:r>
     </w:p>
     <w:p>
       <w:pPr>
@@ -361,6 +422,12 @@
         </w:rPr>
         <w:tab/>
       </w:r>
+      <w:r>
+        <w:rPr>
+          <w:lang w:val="en-US"/>
+        </w:rPr>
+        <w:t>COH</w:t>
+      </w:r>
     </w:p>
     <w:p>
       <w:pPr>
@@ -386,20 +453,61 @@
         </w:rPr>
         <w:tab/>
       </w:r>
-    </w:p>
-    <w:p>
-      <w:r>
+      <w:r>
+        <w:rPr>
+          <w:lang w:val="en-US"/>
+        </w:rPr>
+        <w:t xml:space="preserve">8-NN </w:t>
+      </w:r>
+    </w:p>
+    <w:p>
+      <w:pPr>
+        <w:rPr>
+          <w:lang w:val="en-US"/>
+        </w:rPr>
+      </w:pPr>
+      <w:r>
+        <w:rPr>
+          <w:lang w:val="en-US"/>
+        </w:rPr>
         <w:t>- KERNELS:</w:t>
       </w:r>
       <w:r>
-        <w:tab/>
-      </w:r>
-      <w:r>
-        <w:tab/>
-      </w:r>
-    </w:p>
-    <w:p>
-      <w:r>
+        <w:rPr>
+          <w:lang w:val="en-US"/>
+        </w:rPr>
+        <w:tab/>
+      </w:r>
+      <w:r>
+        <w:rPr>
+          <w:lang w:val="en-US"/>
+        </w:rPr>
+        <w:tab/>
+      </w:r>
+      <w:r>
+        <w:rPr>
+          <w:lang w:val="en-US"/>
+        </w:rPr>
+        <w:t>GAU (4) POL (4) EXP (5) CAU (4)</w:t>
+      </w:r>
+    </w:p>
+    <w:p>
+      <w:pPr>
+        <w:rPr>
+          <w:lang w:val="en-US"/>
+        </w:rPr>
+      </w:pPr>
+    </w:p>
+    <w:p>
+      <w:pPr>
+        <w:rPr>
+          <w:lang w:val="en-US"/>
+        </w:rPr>
+      </w:pPr>
+      <w:r>
+        <w:rPr>
+          <w:lang w:val="en-US"/>
+        </w:rPr>
         <w:br w:type="page"/>
       </w:r>
     </w:p>

</xml_diff>

<commit_message>
added spok comparison results to word
</commit_message>
<xml_diff>
--- a/results_analysis/spok_00_results_show.docx
+++ b/results_analysis/spok_00_results_show.docx
@@ -558,6 +558,12 @@
         </w:rPr>
         <w:tab/>
       </w:r>
+      <w:r>
+        <w:rPr>
+          <w:lang w:val="en-US"/>
+        </w:rPr>
+        <w:t>81.65 – 89.38</w:t>
+      </w:r>
     </w:p>
     <w:p>
       <w:pPr>
@@ -589,6 +595,54 @@
         </w:rPr>
         <w:tab/>
       </w:r>
+      <w:r>
+        <w:rPr>
+          <w:lang w:val="en-US"/>
+        </w:rPr>
+        <w:t>COH</w:t>
+      </w:r>
+      <w:r>
+        <w:rPr>
+          <w:lang w:val="en-US"/>
+        </w:rPr>
+        <w:tab/>
+        <w:t>1NN</w:t>
+      </w:r>
+      <w:r>
+        <w:rPr>
+          <w:lang w:val="en-US"/>
+        </w:rPr>
+        <w:tab/>
+        <w:t>SIG</w:t>
+      </w:r>
+      <w:r>
+        <w:rPr>
+          <w:lang w:val="en-US"/>
+        </w:rPr>
+        <w:tab/>
+        <w:t>;</w:t>
+      </w:r>
+      <w:r>
+        <w:rPr>
+          <w:lang w:val="en-US"/>
+        </w:rPr>
+        <w:tab/>
+        <w:t>COH</w:t>
+      </w:r>
+      <w:r>
+        <w:rPr>
+          <w:lang w:val="en-US"/>
+        </w:rPr>
+        <w:tab/>
+        <w:t>KNN</w:t>
+      </w:r>
+      <w:r>
+        <w:rPr>
+          <w:lang w:val="en-US"/>
+        </w:rPr>
+        <w:tab/>
+        <w:t>LIN</w:t>
+      </w:r>
     </w:p>
     <w:p>
       <w:pPr>
@@ -608,6 +662,38 @@
         </w:rPr>
         <w:tab/>
       </w:r>
+      <w:r>
+        <w:rPr>
+          <w:lang w:val="en-US"/>
+        </w:rPr>
+        <w:t>1000</w:t>
+      </w:r>
+      <w:r>
+        <w:rPr>
+          <w:lang w:val="en-US"/>
+        </w:rPr>
+        <w:tab/>
+      </w:r>
+      <w:r>
+        <w:rPr>
+          <w:lang w:val="en-US"/>
+        </w:rPr>
+        <w:tab/>
+      </w:r>
+      <w:r>
+        <w:rPr>
+          <w:lang w:val="en-US"/>
+        </w:rPr>
+        <w:tab/>
+        <w:t>;</w:t>
+      </w:r>
+      <w:r>
+        <w:rPr>
+          <w:lang w:val="en-US"/>
+        </w:rPr>
+        <w:tab/>
+        <w:t>1000</w:t>
+      </w:r>
     </w:p>
     <w:p>
       <w:pPr>
@@ -633,6 +719,12 @@
         </w:rPr>
         <w:tab/>
       </w:r>
+      <w:r>
+        <w:rPr>
+          <w:lang w:val="en-US"/>
+        </w:rPr>
+        <w:t>COH</w:t>
+      </w:r>
     </w:p>
     <w:p>
       <w:pPr>
@@ -658,6 +750,38 @@
         </w:rPr>
         <w:tab/>
       </w:r>
+      <w:r>
+        <w:rPr>
+          <w:lang w:val="en-US"/>
+        </w:rPr>
+        <w:t>1-NN</w:t>
+      </w:r>
+      <w:r>
+        <w:rPr>
+          <w:lang w:val="en-US"/>
+        </w:rPr>
+        <w:tab/>
+      </w:r>
+      <w:r>
+        <w:rPr>
+          <w:lang w:val="en-US"/>
+        </w:rPr>
+        <w:tab/>
+      </w:r>
+      <w:r>
+        <w:rPr>
+          <w:lang w:val="en-US"/>
+        </w:rPr>
+        <w:tab/>
+        <w:t>;</w:t>
+      </w:r>
+      <w:r>
+        <w:rPr>
+          <w:lang w:val="en-US"/>
+        </w:rPr>
+        <w:tab/>
+        <w:t>2-NN</w:t>
+      </w:r>
     </w:p>
     <w:p>
       <w:pPr>
@@ -682,6 +806,18 @@
           <w:lang w:val="en-US"/>
         </w:rPr>
         <w:tab/>
+      </w:r>
+      <w:r>
+        <w:rPr>
+          <w:lang w:val="en-US"/>
+        </w:rPr>
+        <w:t>GAU,</w:t>
+      </w:r>
+      <w:r>
+        <w:rPr>
+          <w:lang w:val="en-US"/>
+        </w:rPr>
+        <w:t xml:space="preserve"> CAU, SIG</w:t>
       </w:r>
     </w:p>
     <w:p>
@@ -744,6 +880,12 @@
         </w:rPr>
         <w:tab/>
       </w:r>
+      <w:r>
+        <w:rPr>
+          <w:lang w:val="en-US"/>
+        </w:rPr>
+        <w:t>51.20 – 75.31</w:t>
+      </w:r>
     </w:p>
     <w:p>
       <w:pPr>
@@ -775,6 +917,33 @@
         </w:rPr>
         <w:tab/>
       </w:r>
+      <w:r>
+        <w:rPr>
+          <w:lang w:val="en-US"/>
+        </w:rPr>
+        <w:t>NOV</w:t>
+      </w:r>
+      <w:r>
+        <w:rPr>
+          <w:lang w:val="en-US"/>
+        </w:rPr>
+        <w:tab/>
+        <w:t>KNN</w:t>
+      </w:r>
+      <w:r>
+        <w:rPr>
+          <w:lang w:val="en-US"/>
+        </w:rPr>
+        <w:tab/>
+        <w:t>KMO</w:t>
+      </w:r>
+      <w:r>
+        <w:rPr>
+          <w:lang w:val="en-US"/>
+        </w:rPr>
+        <w:tab/>
+        <w:t>(3-NN)</w:t>
+      </w:r>
     </w:p>
     <w:p>
       <w:pPr>
@@ -794,6 +963,12 @@
         </w:rPr>
         <w:tab/>
       </w:r>
+      <w:r>
+        <w:rPr>
+          <w:lang w:val="en-US"/>
+        </w:rPr>
+        <w:t>1000</w:t>
+      </w:r>
     </w:p>
     <w:p>
       <w:pPr>
@@ -819,6 +994,12 @@
         </w:rPr>
         <w:tab/>
       </w:r>
+      <w:r>
+        <w:rPr>
+          <w:lang w:val="en-US"/>
+        </w:rPr>
+        <w:t>NOV</w:t>
+      </w:r>
     </w:p>
     <w:p>
       <w:pPr>
@@ -844,6 +1025,12 @@
         </w:rPr>
         <w:tab/>
       </w:r>
+      <w:r>
+        <w:rPr>
+          <w:lang w:val="en-US"/>
+        </w:rPr>
+        <w:t>1-NN</w:t>
+      </w:r>
     </w:p>
     <w:p>
       <w:pPr>
@@ -868,6 +1055,12 @@
           <w:lang w:val="en-US"/>
         </w:rPr>
         <w:tab/>
+      </w:r>
+      <w:r>
+        <w:rPr>
+          <w:lang w:val="en-US"/>
+        </w:rPr>
+        <w:t>CAU</w:t>
       </w:r>
     </w:p>
     <w:p>
@@ -930,6 +1123,12 @@
         </w:rPr>
         <w:tab/>
       </w:r>
+      <w:r>
+        <w:rPr>
+          <w:lang w:val="en-US"/>
+        </w:rPr>
+        <w:t>56.78 – 88.93</w:t>
+      </w:r>
     </w:p>
     <w:p>
       <w:pPr>
@@ -961,6 +1160,54 @@
         </w:rPr>
         <w:tab/>
       </w:r>
+      <w:r>
+        <w:rPr>
+          <w:lang w:val="en-US"/>
+        </w:rPr>
+        <w:t>SUR</w:t>
+      </w:r>
+      <w:r>
+        <w:rPr>
+          <w:lang w:val="en-US"/>
+        </w:rPr>
+        <w:tab/>
+        <w:t>KNN</w:t>
+      </w:r>
+      <w:r>
+        <w:rPr>
+          <w:lang w:val="en-US"/>
+        </w:rPr>
+        <w:tab/>
+        <w:t>CAU</w:t>
+      </w:r>
+      <w:r>
+        <w:rPr>
+          <w:lang w:val="en-US"/>
+        </w:rPr>
+        <w:tab/>
+        <w:t>;</w:t>
+      </w:r>
+      <w:r>
+        <w:rPr>
+          <w:lang w:val="en-US"/>
+        </w:rPr>
+        <w:tab/>
+        <w:t>NOV</w:t>
+      </w:r>
+      <w:r>
+        <w:rPr>
+          <w:lang w:val="en-US"/>
+        </w:rPr>
+        <w:tab/>
+        <w:t>KNN</w:t>
+      </w:r>
+      <w:r>
+        <w:rPr>
+          <w:lang w:val="en-US"/>
+        </w:rPr>
+        <w:tab/>
+        <w:t>CAU</w:t>
+      </w:r>
     </w:p>
     <w:p>
       <w:pPr>
@@ -980,6 +1227,37 @@
         </w:rPr>
         <w:tab/>
       </w:r>
+      <w:r>
+        <w:rPr>
+          <w:lang w:val="en-US"/>
+        </w:rPr>
+        <w:t>706</w:t>
+      </w:r>
+      <w:r>
+        <w:rPr>
+          <w:lang w:val="en-US"/>
+        </w:rPr>
+        <w:tab/>
+      </w:r>
+      <w:r>
+        <w:rPr>
+          <w:lang w:val="en-US"/>
+        </w:rPr>
+        <w:tab/>
+      </w:r>
+      <w:r>
+        <w:rPr>
+          <w:lang w:val="en-US"/>
+        </w:rPr>
+        <w:tab/>
+      </w:r>
+      <w:r>
+        <w:rPr>
+          <w:lang w:val="en-US"/>
+        </w:rPr>
+        <w:tab/>
+        <w:t>435</w:t>
+      </w:r>
     </w:p>
     <w:p>
       <w:pPr>
@@ -1005,6 +1283,12 @@
         </w:rPr>
         <w:tab/>
       </w:r>
+      <w:r>
+        <w:rPr>
+          <w:lang w:val="en-US"/>
+        </w:rPr>
+        <w:t>NOV</w:t>
+      </w:r>
     </w:p>
     <w:p>
       <w:pPr>
@@ -1030,6 +1314,12 @@
         </w:rPr>
         <w:tab/>
       </w:r>
+      <w:r>
+        <w:rPr>
+          <w:lang w:val="en-US"/>
+        </w:rPr>
+        <w:t>KNN (6)</w:t>
+      </w:r>
     </w:p>
     <w:p>
       <w:pPr>
@@ -1054,6 +1344,12 @@
           <w:lang w:val="en-US"/>
         </w:rPr>
         <w:tab/>
+      </w:r>
+      <w:r>
+        <w:rPr>
+          <w:lang w:val="en-US"/>
+        </w:rPr>
+        <w:t>CAU</w:t>
       </w:r>
     </w:p>
     <w:p>
@@ -1116,6 +1412,12 @@
         </w:rPr>
         <w:tab/>
       </w:r>
+      <w:r>
+        <w:rPr>
+          <w:lang w:val="en-US"/>
+        </w:rPr>
+        <w:t>33.04 – 79.11</w:t>
+      </w:r>
     </w:p>
     <w:p>
       <w:pPr>
@@ -1147,6 +1449,26 @@
         </w:rPr>
         <w:tab/>
       </w:r>
+      <w:r>
+        <w:rPr>
+          <w:lang w:val="en-US"/>
+        </w:rPr>
+        <w:t>COH</w:t>
+      </w:r>
+      <w:r>
+        <w:rPr>
+          <w:lang w:val="en-US"/>
+        </w:rPr>
+        <w:tab/>
+        <w:t>KNN</w:t>
+      </w:r>
+      <w:r>
+        <w:rPr>
+          <w:lang w:val="en-US"/>
+        </w:rPr>
+        <w:tab/>
+        <w:t>POL</w:t>
+      </w:r>
     </w:p>
     <w:p>
       <w:pPr>
@@ -1166,6 +1488,12 @@
         </w:rPr>
         <w:tab/>
       </w:r>
+      <w:r>
+        <w:rPr>
+          <w:lang w:val="en-US"/>
+        </w:rPr>
+        <w:t>1000</w:t>
+      </w:r>
     </w:p>
     <w:p>
       <w:pPr>
@@ -1191,6 +1519,12 @@
         </w:rPr>
         <w:tab/>
       </w:r>
+      <w:r>
+        <w:rPr>
+          <w:lang w:val="en-US"/>
+        </w:rPr>
+        <w:t>NOV</w:t>
+      </w:r>
     </w:p>
     <w:p>
       <w:pPr>
@@ -1216,6 +1550,12 @@
         </w:rPr>
         <w:tab/>
       </w:r>
+      <w:r>
+        <w:rPr>
+          <w:lang w:val="en-US"/>
+        </w:rPr>
+        <w:t>KNN (5)</w:t>
+      </w:r>
     </w:p>
     <w:p>
       <w:pPr>
@@ -1240,6 +1580,12 @@
           <w:lang w:val="en-US"/>
         </w:rPr>
         <w:tab/>
+      </w:r>
+      <w:r>
+        <w:rPr>
+          <w:lang w:val="en-US"/>
+        </w:rPr>
+        <w:t>POL ; EXP</w:t>
       </w:r>
     </w:p>
     <w:p>
@@ -1302,6 +1648,12 @@
         </w:rPr>
         <w:tab/>
       </w:r>
+      <w:r>
+        <w:rPr>
+          <w:lang w:val="en-US"/>
+        </w:rPr>
+        <w:t>9.03 – 99.47</w:t>
+      </w:r>
     </w:p>
     <w:p>
       <w:pPr>
@@ -1333,6 +1685,26 @@
         </w:rPr>
         <w:tab/>
       </w:r>
+      <w:r>
+        <w:rPr>
+          <w:lang w:val="en-US"/>
+        </w:rPr>
+        <w:t>NOV</w:t>
+      </w:r>
+      <w:r>
+        <w:rPr>
+          <w:lang w:val="en-US"/>
+        </w:rPr>
+        <w:tab/>
+        <w:t>1NN</w:t>
+      </w:r>
+      <w:r>
+        <w:rPr>
+          <w:lang w:val="en-US"/>
+        </w:rPr>
+        <w:tab/>
+        <w:t>LOG</w:t>
+      </w:r>
     </w:p>
     <w:p>
       <w:pPr>
@@ -1352,6 +1724,12 @@
         </w:rPr>
         <w:tab/>
       </w:r>
+      <w:r>
+        <w:rPr>
+          <w:lang w:val="en-US"/>
+        </w:rPr>
+        <w:t>15</w:t>
+      </w:r>
     </w:p>
     <w:p>
       <w:pPr>
@@ -1377,6 +1755,12 @@
         </w:rPr>
         <w:tab/>
       </w:r>
+      <w:r>
+        <w:rPr>
+          <w:lang w:val="en-US"/>
+        </w:rPr>
+        <w:t>COH</w:t>
+      </w:r>
     </w:p>
     <w:p>
       <w:pPr>
@@ -1402,6 +1786,12 @@
         </w:rPr>
         <w:tab/>
       </w:r>
+      <w:r>
+        <w:rPr>
+          <w:lang w:val="en-US"/>
+        </w:rPr>
+        <w:t>1NN</w:t>
+      </w:r>
     </w:p>
     <w:p>
       <w:pPr>
@@ -1426,6 +1816,12 @@
           <w:lang w:val="en-US"/>
         </w:rPr>
         <w:tab/>
+      </w:r>
+      <w:r>
+        <w:rPr>
+          <w:lang w:val="en-US"/>
+        </w:rPr>
+        <w:t>LIN</w:t>
       </w:r>
     </w:p>
     <w:p>
@@ -1488,6 +1884,12 @@
         </w:rPr>
         <w:tab/>
       </w:r>
+      <w:r>
+        <w:rPr>
+          <w:lang w:val="en-US"/>
+        </w:rPr>
+        <w:t>24.74 – 100</w:t>
+      </w:r>
     </w:p>
     <w:p>
       <w:pPr>
@@ -1519,6 +1921,71 @@
         </w:rPr>
         <w:tab/>
       </w:r>
+      <w:r>
+        <w:rPr>
+          <w:lang w:val="en-US"/>
+        </w:rPr>
+        <w:t>NOV</w:t>
+      </w:r>
+      <w:r>
+        <w:rPr>
+          <w:lang w:val="en-US"/>
+        </w:rPr>
+        <w:tab/>
+        <w:t>KNN</w:t>
+      </w:r>
+      <w:r>
+        <w:rPr>
+          <w:lang w:val="en-US"/>
+        </w:rPr>
+        <w:t xml:space="preserve"> (5)</w:t>
+      </w:r>
+      <w:r>
+        <w:rPr>
+          <w:lang w:val="en-US"/>
+        </w:rPr>
+        <w:tab/>
+        <w:t xml:space="preserve">  </w:t>
+      </w:r>
+      <w:r>
+        <w:rPr>
+          <w:lang w:val="en-US"/>
+        </w:rPr>
+        <w:t>GAU</w:t>
+      </w:r>
+      <w:r>
+        <w:rPr>
+          <w:lang w:val="en-US"/>
+        </w:rPr>
+        <w:tab/>
+        <w:t>;</w:t>
+      </w:r>
+      <w:r>
+        <w:rPr>
+          <w:lang w:val="en-US"/>
+        </w:rPr>
+        <w:tab/>
+        <w:t>NOV</w:t>
+      </w:r>
+      <w:r>
+        <w:rPr>
+          <w:lang w:val="en-US"/>
+        </w:rPr>
+        <w:tab/>
+        <w:t>KNN</w:t>
+      </w:r>
+      <w:r>
+        <w:rPr>
+          <w:lang w:val="en-US"/>
+        </w:rPr>
+        <w:t xml:space="preserve"> (2)  </w:t>
+      </w:r>
+      <w:r>
+        <w:rPr>
+          <w:lang w:val="en-US"/>
+        </w:rPr>
+        <w:t>KMOD</w:t>
+      </w:r>
     </w:p>
     <w:p>
       <w:pPr>
@@ -1538,6 +2005,37 @@
         </w:rPr>
         <w:tab/>
       </w:r>
+      <w:r>
+        <w:rPr>
+          <w:lang w:val="en-US"/>
+        </w:rPr>
+        <w:t>8</w:t>
+      </w:r>
+      <w:r>
+        <w:rPr>
+          <w:lang w:val="en-US"/>
+        </w:rPr>
+        <w:tab/>
+      </w:r>
+      <w:r>
+        <w:rPr>
+          <w:lang w:val="en-US"/>
+        </w:rPr>
+        <w:tab/>
+      </w:r>
+      <w:r>
+        <w:rPr>
+          <w:lang w:val="en-US"/>
+        </w:rPr>
+        <w:tab/>
+      </w:r>
+      <w:r>
+        <w:rPr>
+          <w:lang w:val="en-US"/>
+        </w:rPr>
+        <w:tab/>
+        <w:t>5</w:t>
+      </w:r>
     </w:p>
     <w:p>
       <w:pPr>
@@ -1563,6 +2061,19 @@
         </w:rPr>
         <w:tab/>
       </w:r>
+      <w:r>
+        <w:rPr>
+          <w:lang w:val="en-US"/>
+        </w:rPr>
+        <w:t>COH</w:t>
+      </w:r>
+      <w:r>
+        <w:rPr>
+          <w:lang w:val="en-US"/>
+        </w:rPr>
+        <w:tab/>
+        <w:t>NOV</w:t>
+      </w:r>
     </w:p>
     <w:p>
       <w:pPr>
@@ -1588,6 +2099,12 @@
         </w:rPr>
         <w:tab/>
       </w:r>
+      <w:r>
+        <w:rPr>
+          <w:lang w:val="en-US"/>
+        </w:rPr>
+        <w:t>1NN (Equilibrado)</w:t>
+      </w:r>
     </w:p>
     <w:p>
       <w:pPr>
@@ -1612,6 +2129,26 @@
           <w:lang w:val="en-US"/>
         </w:rPr>
         <w:tab/>
+      </w:r>
+      <w:r>
+        <w:rPr>
+          <w:lang w:val="en-US"/>
+        </w:rPr>
+        <w:t>LIN</w:t>
+      </w:r>
+      <w:r>
+        <w:rPr>
+          <w:lang w:val="en-US"/>
+        </w:rPr>
+        <w:tab/>
+        <w:t>GAU</w:t>
+      </w:r>
+      <w:r>
+        <w:rPr>
+          <w:lang w:val="en-US"/>
+        </w:rPr>
+        <w:tab/>
+        <w:t>KMOD</w:t>
       </w:r>
     </w:p>
     <w:p>
@@ -1647,6 +2184,280 @@
           <w:lang w:val="en-US"/>
         </w:rPr>
         <w:lastRenderedPageBreak/>
+        <w:t>RIALTO</w:t>
+      </w:r>
+    </w:p>
+    <w:p>
+      <w:pPr>
+        <w:rPr>
+          <w:lang w:val="en-US"/>
+        </w:rPr>
+      </w:pPr>
+      <w:r>
+        <w:rPr>
+          <w:lang w:val="en-US"/>
+        </w:rPr>
+        <w:t>- MAX &amp; MIN:</w:t>
+      </w:r>
+      <w:r>
+        <w:rPr>
+          <w:lang w:val="en-US"/>
+        </w:rPr>
+        <w:tab/>
+      </w:r>
+      <w:r>
+        <w:rPr>
+          <w:lang w:val="en-US"/>
+        </w:rPr>
+        <w:tab/>
+      </w:r>
+      <w:r>
+        <w:rPr>
+          <w:lang w:val="en-US"/>
+        </w:rPr>
+        <w:t>14.93 – 66.06</w:t>
+      </w:r>
+    </w:p>
+    <w:p>
+      <w:pPr>
+        <w:rPr>
+          <w:lang w:val="en-US"/>
+        </w:rPr>
+      </w:pPr>
+      <w:r>
+        <w:rPr>
+          <w:lang w:val="en-US"/>
+        </w:rPr>
+        <w:t>- BEST:</w:t>
+      </w:r>
+      <w:r>
+        <w:rPr>
+          <w:lang w:val="en-US"/>
+        </w:rPr>
+        <w:tab/>
+      </w:r>
+      <w:r>
+        <w:rPr>
+          <w:lang w:val="en-US"/>
+        </w:rPr>
+        <w:tab/>
+      </w:r>
+      <w:r>
+        <w:rPr>
+          <w:lang w:val="en-US"/>
+        </w:rPr>
+        <w:tab/>
+      </w:r>
+      <w:r>
+        <w:rPr>
+          <w:lang w:val="en-US"/>
+        </w:rPr>
+        <w:t xml:space="preserve">NOV KNN (2)  LIN </w:t>
+      </w:r>
+      <w:r>
+        <w:rPr>
+          <w:lang w:val="en-US"/>
+        </w:rPr>
+        <w:tab/>
+        <w:t>;</w:t>
+      </w:r>
+      <w:r>
+        <w:rPr>
+          <w:lang w:val="en-US"/>
+        </w:rPr>
+        <w:tab/>
+        <w:t xml:space="preserve">NOV KNN (2) </w:t>
+      </w:r>
+      <w:r>
+        <w:rPr>
+          <w:lang w:val="en-US"/>
+        </w:rPr>
+        <w:t>SIG</w:t>
+      </w:r>
+    </w:p>
+    <w:p>
+      <w:pPr>
+        <w:rPr>
+          <w:lang w:val="en-US"/>
+        </w:rPr>
+      </w:pPr>
+      <w:r>
+        <w:rPr>
+          <w:lang w:val="en-US"/>
+        </w:rPr>
+        <w:t>- BEST N PROTS:</w:t>
+      </w:r>
+      <w:r>
+        <w:rPr>
+          <w:lang w:val="en-US"/>
+        </w:rPr>
+        <w:tab/>
+      </w:r>
+      <w:r>
+        <w:rPr>
+          <w:lang w:val="en-US"/>
+        </w:rPr>
+        <w:t>1000</w:t>
+      </w:r>
+      <w:r>
+        <w:rPr>
+          <w:lang w:val="en-US"/>
+        </w:rPr>
+        <w:tab/>
+      </w:r>
+      <w:r>
+        <w:rPr>
+          <w:lang w:val="en-US"/>
+        </w:rPr>
+        <w:tab/>
+      </w:r>
+      <w:r>
+        <w:rPr>
+          <w:lang w:val="en-US"/>
+        </w:rPr>
+        <w:tab/>
+      </w:r>
+      <w:r>
+        <w:rPr>
+          <w:lang w:val="en-US"/>
+        </w:rPr>
+        <w:tab/>
+        <w:t>98</w:t>
+      </w:r>
+    </w:p>
+    <w:p>
+      <w:pPr>
+        <w:rPr>
+          <w:lang w:val="en-US"/>
+        </w:rPr>
+      </w:pPr>
+      <w:r>
+        <w:rPr>
+          <w:lang w:val="en-US"/>
+        </w:rPr>
+        <w:t>- SPARSE:</w:t>
+      </w:r>
+      <w:r>
+        <w:rPr>
+          <w:lang w:val="en-US"/>
+        </w:rPr>
+        <w:tab/>
+      </w:r>
+      <w:r>
+        <w:rPr>
+          <w:lang w:val="en-US"/>
+        </w:rPr>
+        <w:tab/>
+      </w:r>
+      <w:r>
+        <w:rPr>
+          <w:lang w:val="en-US"/>
+        </w:rPr>
+        <w:t>NOV</w:t>
+      </w:r>
+    </w:p>
+    <w:p>
+      <w:pPr>
+        <w:rPr>
+          <w:lang w:val="en-US"/>
+        </w:rPr>
+      </w:pPr>
+      <w:r>
+        <w:rPr>
+          <w:lang w:val="en-US"/>
+        </w:rPr>
+        <w:t>- NN x KNN:</w:t>
+      </w:r>
+      <w:r>
+        <w:rPr>
+          <w:lang w:val="en-US"/>
+        </w:rPr>
+        <w:tab/>
+      </w:r>
+      <w:r>
+        <w:rPr>
+          <w:lang w:val="en-US"/>
+        </w:rPr>
+        <w:tab/>
+      </w:r>
+      <w:r>
+        <w:rPr>
+          <w:lang w:val="en-US"/>
+        </w:rPr>
+        <w:t>1NN</w:t>
+      </w:r>
+    </w:p>
+    <w:p>
+      <w:pPr>
+        <w:rPr>
+          <w:lang w:val="en-US"/>
+        </w:rPr>
+      </w:pPr>
+      <w:r>
+        <w:rPr>
+          <w:lang w:val="en-US"/>
+        </w:rPr>
+        <w:t>- KERNELS:</w:t>
+      </w:r>
+      <w:r>
+        <w:rPr>
+          <w:lang w:val="en-US"/>
+        </w:rPr>
+        <w:tab/>
+      </w:r>
+      <w:r>
+        <w:rPr>
+          <w:lang w:val="en-US"/>
+        </w:rPr>
+        <w:tab/>
+      </w:r>
+      <w:r>
+        <w:rPr>
+          <w:lang w:val="en-US"/>
+        </w:rPr>
+        <w:t>SIG</w:t>
+      </w:r>
+      <w:r>
+        <w:rPr>
+          <w:lang w:val="en-US"/>
+        </w:rPr>
+        <w:tab/>
+        <w:t>POL</w:t>
+      </w:r>
+    </w:p>
+    <w:p>
+      <w:pPr>
+        <w:rPr>
+          <w:lang w:val="en-US"/>
+        </w:rPr>
+      </w:pPr>
+      <w:r>
+        <w:rPr>
+          <w:lang w:val="en-US"/>
+        </w:rPr>
+        <w:br w:type="page"/>
+      </w:r>
+    </w:p>
+    <w:p>
+      <w:pPr>
+        <w:jc w:val="center"/>
+        <w:rPr>
+          <w:b/>
+          <w:bCs/>
+          <w:sz w:val="28"/>
+          <w:szCs w:val="28"/>
+          <w:lang w:val="en-US"/>
+        </w:rPr>
+      </w:pPr>
+      <w:r>
+        <w:rPr>
+          <w:b/>
+          <w:bCs/>
+          <w:sz w:val="28"/>
+          <w:szCs w:val="28"/>
+          <w:lang w:val="en-US"/>
+        </w:rPr>
+        <w:lastRenderedPageBreak/>
         <w:t>WEATHER</w:t>
       </w:r>
     </w:p>
@@ -1674,6 +2485,12 @@
         </w:rPr>
         <w:tab/>
       </w:r>
+      <w:r>
+        <w:rPr>
+          <w:lang w:val="en-US"/>
+        </w:rPr>
+        <w:t>42.51 – 78.55</w:t>
+      </w:r>
     </w:p>
     <w:p>
       <w:pPr>
@@ -1705,6 +2522,59 @@
         </w:rPr>
         <w:tab/>
       </w:r>
+      <w:r>
+        <w:rPr>
+          <w:lang w:val="en-US"/>
+        </w:rPr>
+        <w:t>SUR</w:t>
+      </w:r>
+      <w:r>
+        <w:rPr>
+          <w:lang w:val="en-US"/>
+        </w:rPr>
+        <w:tab/>
+        <w:t>KNN (10) KMO</w:t>
+      </w:r>
+      <w:r>
+        <w:rPr>
+          <w:lang w:val="en-US"/>
+        </w:rPr>
+        <w:tab/>
+        <w:t>;</w:t>
+      </w:r>
+      <w:r>
+        <w:rPr>
+          <w:lang w:val="en-US"/>
+        </w:rPr>
+        <w:tab/>
+        <w:t>ALD</w:t>
+      </w:r>
+      <w:r>
+        <w:rPr>
+          <w:lang w:val="en-US"/>
+        </w:rPr>
+        <w:tab/>
+        <w:t>KNN (</w:t>
+      </w:r>
+      <w:r>
+        <w:rPr>
+          <w:lang w:val="en-US"/>
+        </w:rPr>
+        <w:t>9</w:t>
+      </w:r>
+      <w:r>
+        <w:rPr>
+          <w:lang w:val="en-US"/>
+        </w:rPr>
+        <w:t>)</w:t>
+      </w:r>
+      <w:r>
+        <w:rPr>
+          <w:lang w:val="en-US"/>
+        </w:rPr>
+        <w:tab/>
+        <w:t xml:space="preserve">   CAU</w:t>
+      </w:r>
     </w:p>
     <w:p>
       <w:pPr>
@@ -1724,6 +2594,37 @@
         </w:rPr>
         <w:tab/>
       </w:r>
+      <w:r>
+        <w:rPr>
+          <w:lang w:val="en-US"/>
+        </w:rPr>
+        <w:t>1000</w:t>
+      </w:r>
+      <w:r>
+        <w:rPr>
+          <w:lang w:val="en-US"/>
+        </w:rPr>
+        <w:tab/>
+      </w:r>
+      <w:r>
+        <w:rPr>
+          <w:lang w:val="en-US"/>
+        </w:rPr>
+        <w:tab/>
+      </w:r>
+      <w:r>
+        <w:rPr>
+          <w:lang w:val="en-US"/>
+        </w:rPr>
+        <w:tab/>
+      </w:r>
+      <w:r>
+        <w:rPr>
+          <w:lang w:val="en-US"/>
+        </w:rPr>
+        <w:tab/>
+        <w:t>277</w:t>
+      </w:r>
     </w:p>
     <w:p>
       <w:pPr>
@@ -1749,6 +2650,12 @@
         </w:rPr>
         <w:tab/>
       </w:r>
+      <w:r>
+        <w:rPr>
+          <w:lang w:val="en-US"/>
+        </w:rPr>
+        <w:t>COH</w:t>
+      </w:r>
     </w:p>
     <w:p>
       <w:pPr>
@@ -1774,6 +2681,12 @@
         </w:rPr>
         <w:tab/>
       </w:r>
+      <w:r>
+        <w:rPr>
+          <w:lang w:val="en-US"/>
+        </w:rPr>
+        <w:t>KNN</w:t>
+      </w:r>
     </w:p>
     <w:p>
       <w:pPr>
@@ -1799,6 +2712,19 @@
         </w:rPr>
         <w:tab/>
       </w:r>
+      <w:r>
+        <w:rPr>
+          <w:lang w:val="en-US"/>
+        </w:rPr>
+        <w:t>CAU ; KMO</w:t>
+      </w:r>
+    </w:p>
+    <w:p>
+      <w:pPr>
+        <w:rPr>
+          <w:lang w:val="en-US"/>
+        </w:rPr>
+      </w:pPr>
     </w:p>
     <w:p>
       <w:pPr>

</xml_diff>